<commit_message>
01-09-2022 data added successfully
</commit_message>
<xml_diff>
--- a/github.com/github.com.docx
+++ b/github.com/github.com.docx
@@ -21,6 +21,7 @@
         <w:t xml:space="preserve">What is </w:t>
       </w:r>
       <w:proofErr w:type="spellStart"/>
+      <w:proofErr w:type="gramStart"/>
       <w:r>
         <w:rPr>
           <w:b/>
@@ -40,6 +41,7 @@
         </w:rPr>
         <w:t xml:space="preserve"> ?</w:t>
       </w:r>
+      <w:proofErr w:type="gramEnd"/>
     </w:p>
     <w:p>
       <w:pPr>
@@ -193,24 +195,1472 @@
           <w:sz w:val="28"/>
           <w:szCs w:val="28"/>
         </w:rPr>
-        <w:t xml:space="preserve">         </w:t>
+        <w:t xml:space="preserve">CLI </w:t>
+      </w:r>
+      <w:proofErr w:type="gramStart"/>
+      <w:r>
+        <w:rPr>
+          <w:sz w:val="28"/>
+          <w:szCs w:val="28"/>
+        </w:rPr>
+        <w:t>c</w:t>
+      </w:r>
+      <w:r>
+        <w:rPr>
+          <w:sz w:val="28"/>
+          <w:szCs w:val="28"/>
+        </w:rPr>
+        <w:t>o</w:t>
+      </w:r>
+      <w:r>
+        <w:rPr>
+          <w:sz w:val="28"/>
+          <w:szCs w:val="28"/>
+        </w:rPr>
+        <w:t>m</w:t>
+      </w:r>
+      <w:r>
+        <w:rPr>
+          <w:sz w:val="28"/>
+          <w:szCs w:val="28"/>
+        </w:rPr>
+        <w:t>mand</w:t>
+      </w:r>
+      <w:r>
+        <w:rPr>
+          <w:sz w:val="28"/>
+          <w:szCs w:val="28"/>
+        </w:rPr>
+        <w:t xml:space="preserve"> </w:t>
+      </w:r>
+      <w:r>
+        <w:rPr>
+          <w:sz w:val="28"/>
+          <w:szCs w:val="28"/>
+        </w:rPr>
+        <w:t xml:space="preserve"> </w:t>
+      </w:r>
+      <w:r>
+        <w:rPr>
+          <w:sz w:val="28"/>
+          <w:szCs w:val="28"/>
+        </w:rPr>
+        <w:t>:</w:t>
+      </w:r>
+      <w:proofErr w:type="gramEnd"/>
+      <w:r>
+        <w:rPr>
+          <w:sz w:val="28"/>
+          <w:szCs w:val="28"/>
+        </w:rPr>
+        <w:t xml:space="preserve"> </w:t>
+      </w:r>
+    </w:p>
+    <w:p>
+      <w:pPr>
+        <w:autoSpaceDE w:val="0"/>
+        <w:autoSpaceDN w:val="0"/>
+        <w:adjustRightInd w:val="0"/>
+        <w:spacing w:after="0" w:line="240" w:lineRule="auto"/>
+        <w:rPr>
+          <w:rFonts w:ascii="Lucida Console" w:hAnsi="Lucida Console" w:cs="Lucida Console"/>
+          <w:sz w:val="18"/>
+          <w:szCs w:val="18"/>
+        </w:rPr>
+      </w:pPr>
+      <w:r>
+        <w:rPr>
+          <w:rFonts w:ascii="Lucida Console" w:hAnsi="Lucida Console" w:cs="Lucida Console"/>
+          <w:sz w:val="18"/>
+          <w:szCs w:val="18"/>
+        </w:rPr>
+        <w:t>$ cd d:</w:t>
+      </w:r>
+    </w:p>
+    <w:p>
+      <w:pPr>
+        <w:autoSpaceDE w:val="0"/>
+        <w:autoSpaceDN w:val="0"/>
+        <w:adjustRightInd w:val="0"/>
+        <w:spacing w:after="0" w:line="240" w:lineRule="auto"/>
+        <w:rPr>
+          <w:rFonts w:ascii="Lucida Console" w:hAnsi="Lucida Console" w:cs="Lucida Console"/>
+          <w:sz w:val="18"/>
+          <w:szCs w:val="18"/>
+        </w:rPr>
+      </w:pPr>
+    </w:p>
+    <w:p>
+      <w:pPr>
+        <w:autoSpaceDE w:val="0"/>
+        <w:autoSpaceDN w:val="0"/>
+        <w:adjustRightInd w:val="0"/>
+        <w:spacing w:after="0" w:line="240" w:lineRule="auto"/>
+        <w:rPr>
+          <w:rFonts w:ascii="Lucida Console" w:hAnsi="Lucida Console" w:cs="Lucida Console"/>
+          <w:color w:val="C0A000"/>
+          <w:sz w:val="18"/>
+          <w:szCs w:val="18"/>
+        </w:rPr>
+      </w:pPr>
+      <w:r>
+        <w:rPr>
+          <w:rFonts w:ascii="Lucida Console" w:hAnsi="Lucida Console" w:cs="Lucida Console"/>
+          <w:color w:val="1CA800"/>
+          <w:sz w:val="18"/>
+          <w:szCs w:val="18"/>
+        </w:rPr>
+        <w:t xml:space="preserve">Admin@DESKTOP-VSM33K3 </w:t>
+      </w:r>
+      <w:r>
+        <w:rPr>
+          <w:rFonts w:ascii="Lucida Console" w:hAnsi="Lucida Console" w:cs="Lucida Console"/>
+          <w:color w:val="B148C6"/>
+          <w:sz w:val="18"/>
+          <w:szCs w:val="18"/>
+        </w:rPr>
+        <w:t xml:space="preserve">MINGW64 </w:t>
+      </w:r>
+      <w:r>
+        <w:rPr>
+          <w:rFonts w:ascii="Lucida Console" w:hAnsi="Lucida Console" w:cs="Lucida Console"/>
+          <w:color w:val="C0A000"/>
+          <w:sz w:val="18"/>
+          <w:szCs w:val="18"/>
+        </w:rPr>
+        <w:t>/d</w:t>
+      </w:r>
+    </w:p>
+    <w:p>
+      <w:pPr>
+        <w:autoSpaceDE w:val="0"/>
+        <w:autoSpaceDN w:val="0"/>
+        <w:adjustRightInd w:val="0"/>
+        <w:spacing w:after="0" w:line="240" w:lineRule="auto"/>
+        <w:rPr>
+          <w:rFonts w:ascii="Lucida Console" w:hAnsi="Lucida Console" w:cs="Lucida Console"/>
+          <w:sz w:val="18"/>
+          <w:szCs w:val="18"/>
+        </w:rPr>
+      </w:pPr>
+      <w:r>
+        <w:rPr>
+          <w:rFonts w:ascii="Lucida Console" w:hAnsi="Lucida Console" w:cs="Lucida Console"/>
+          <w:sz w:val="18"/>
+          <w:szCs w:val="18"/>
+        </w:rPr>
+        <w:t>$</w:t>
+      </w:r>
+    </w:p>
+    <w:p>
+      <w:pPr>
+        <w:rPr>
+          <w:sz w:val="28"/>
+          <w:szCs w:val="28"/>
+        </w:rPr>
+      </w:pPr>
+    </w:p>
+    <w:p>
+      <w:pPr>
+        <w:autoSpaceDE w:val="0"/>
+        <w:autoSpaceDN w:val="0"/>
+        <w:adjustRightInd w:val="0"/>
+        <w:spacing w:after="0" w:line="240" w:lineRule="auto"/>
+        <w:rPr>
+          <w:rFonts w:ascii="Lucida Console" w:hAnsi="Lucida Console" w:cs="Lucida Console"/>
+          <w:color w:val="C0A000"/>
+          <w:sz w:val="18"/>
+          <w:szCs w:val="18"/>
+        </w:rPr>
+      </w:pPr>
+      <w:r>
+        <w:rPr>
+          <w:rFonts w:ascii="Lucida Console" w:hAnsi="Lucida Console" w:cs="Lucida Console"/>
+          <w:color w:val="1CA800"/>
+          <w:sz w:val="18"/>
+          <w:szCs w:val="18"/>
+        </w:rPr>
+        <w:t xml:space="preserve">dmin@DESKTOP-VSM33K3 </w:t>
+      </w:r>
+      <w:r>
+        <w:rPr>
+          <w:rFonts w:ascii="Lucida Console" w:hAnsi="Lucida Console" w:cs="Lucida Console"/>
+          <w:color w:val="B148C6"/>
+          <w:sz w:val="18"/>
+          <w:szCs w:val="18"/>
+        </w:rPr>
+        <w:t xml:space="preserve">MINGW64 </w:t>
+      </w:r>
+      <w:r>
+        <w:rPr>
+          <w:rFonts w:ascii="Lucida Console" w:hAnsi="Lucida Console" w:cs="Lucida Console"/>
+          <w:color w:val="C0A000"/>
+          <w:sz w:val="18"/>
+          <w:szCs w:val="18"/>
+        </w:rPr>
+        <w:t>/d</w:t>
+      </w:r>
+    </w:p>
+    <w:p>
+      <w:pPr>
+        <w:autoSpaceDE w:val="0"/>
+        <w:autoSpaceDN w:val="0"/>
+        <w:adjustRightInd w:val="0"/>
+        <w:spacing w:after="0" w:line="240" w:lineRule="auto"/>
+        <w:rPr>
+          <w:rFonts w:ascii="Lucida Console" w:hAnsi="Lucida Console" w:cs="Lucida Console"/>
+          <w:color w:val="C0A000"/>
+          <w:sz w:val="18"/>
+          <w:szCs w:val="18"/>
+        </w:rPr>
+      </w:pPr>
+    </w:p>
+    <w:p>
+      <w:pPr>
+        <w:autoSpaceDE w:val="0"/>
+        <w:autoSpaceDN w:val="0"/>
+        <w:adjustRightInd w:val="0"/>
+        <w:spacing w:after="0" w:line="240" w:lineRule="auto"/>
+        <w:rPr>
+          <w:rFonts w:ascii="Lucida Console" w:hAnsi="Lucida Console" w:cs="Lucida Console"/>
+          <w:sz w:val="18"/>
+          <w:szCs w:val="18"/>
+        </w:rPr>
+      </w:pPr>
+      <w:r>
+        <w:rPr>
+          <w:rFonts w:ascii="Lucida Console" w:hAnsi="Lucida Console" w:cs="Lucida Console"/>
+          <w:sz w:val="18"/>
+          <w:szCs w:val="18"/>
+        </w:rPr>
+        <w:t>$ cd reactjs@1pmmwf</w:t>
+      </w:r>
+    </w:p>
+    <w:p>
+      <w:pPr>
+        <w:autoSpaceDE w:val="0"/>
+        <w:autoSpaceDN w:val="0"/>
+        <w:adjustRightInd w:val="0"/>
+        <w:spacing w:after="0" w:line="240" w:lineRule="auto"/>
+        <w:rPr>
+          <w:rFonts w:ascii="Lucida Console" w:hAnsi="Lucida Console" w:cs="Lucida Console"/>
+          <w:sz w:val="18"/>
+          <w:szCs w:val="18"/>
+        </w:rPr>
+      </w:pPr>
+    </w:p>
+    <w:p>
+      <w:pPr>
+        <w:autoSpaceDE w:val="0"/>
+        <w:autoSpaceDN w:val="0"/>
+        <w:adjustRightInd w:val="0"/>
+        <w:spacing w:after="0" w:line="240" w:lineRule="auto"/>
+        <w:rPr>
+          <w:rFonts w:ascii="Lucida Console" w:hAnsi="Lucida Console" w:cs="Lucida Console"/>
+          <w:color w:val="C0A000"/>
+          <w:sz w:val="18"/>
+          <w:szCs w:val="18"/>
+        </w:rPr>
+      </w:pPr>
+      <w:r>
+        <w:rPr>
+          <w:rFonts w:ascii="Lucida Console" w:hAnsi="Lucida Console" w:cs="Lucida Console"/>
+          <w:color w:val="1CA800"/>
+          <w:sz w:val="18"/>
+          <w:szCs w:val="18"/>
+        </w:rPr>
+        <w:t xml:space="preserve">Admin@DESKTOP-VSM33K3 </w:t>
+      </w:r>
+      <w:r>
+        <w:rPr>
+          <w:rFonts w:ascii="Lucida Console" w:hAnsi="Lucida Console" w:cs="Lucida Console"/>
+          <w:color w:val="B148C6"/>
+          <w:sz w:val="18"/>
+          <w:szCs w:val="18"/>
+        </w:rPr>
+        <w:t xml:space="preserve">MINGW64 </w:t>
+      </w:r>
+      <w:r>
+        <w:rPr>
+          <w:rFonts w:ascii="Lucida Console" w:hAnsi="Lucida Console" w:cs="Lucida Console"/>
+          <w:color w:val="C0A000"/>
+          <w:sz w:val="18"/>
+          <w:szCs w:val="18"/>
+        </w:rPr>
+        <w:t>/d/reactjs@1pmmwf</w:t>
+      </w:r>
+    </w:p>
+    <w:p>
+      <w:pPr>
+        <w:rPr>
+          <w:sz w:val="28"/>
+          <w:szCs w:val="28"/>
+        </w:rPr>
+      </w:pPr>
+    </w:p>
+    <w:p>
+      <w:pPr>
+        <w:autoSpaceDE w:val="0"/>
+        <w:autoSpaceDN w:val="0"/>
+        <w:adjustRightInd w:val="0"/>
+        <w:spacing w:after="0" w:line="240" w:lineRule="auto"/>
+        <w:rPr>
+          <w:rFonts w:ascii="Lucida Console" w:hAnsi="Lucida Console" w:cs="Lucida Console"/>
+          <w:color w:val="C0A000"/>
+          <w:sz w:val="18"/>
+          <w:szCs w:val="18"/>
+        </w:rPr>
+      </w:pPr>
+      <w:r>
+        <w:rPr>
+          <w:rFonts w:ascii="Lucida Console" w:hAnsi="Lucida Console" w:cs="Lucida Console"/>
+          <w:color w:val="1CA800"/>
+          <w:sz w:val="18"/>
+          <w:szCs w:val="18"/>
+        </w:rPr>
+        <w:t xml:space="preserve">Admin@DESKTOP-VSM33K3 </w:t>
+      </w:r>
+      <w:r>
+        <w:rPr>
+          <w:rFonts w:ascii="Lucida Console" w:hAnsi="Lucida Console" w:cs="Lucida Console"/>
+          <w:color w:val="B148C6"/>
+          <w:sz w:val="18"/>
+          <w:szCs w:val="18"/>
+        </w:rPr>
+        <w:t xml:space="preserve">MINGW64 </w:t>
+      </w:r>
+      <w:r>
+        <w:rPr>
+          <w:rFonts w:ascii="Lucida Console" w:hAnsi="Lucida Console" w:cs="Lucida Console"/>
+          <w:color w:val="C0A000"/>
+          <w:sz w:val="18"/>
+          <w:szCs w:val="18"/>
+        </w:rPr>
+        <w:t>/d/reactjs@1pmmwf</w:t>
+      </w:r>
+    </w:p>
+    <w:p>
+      <w:pPr>
+        <w:autoSpaceDE w:val="0"/>
+        <w:autoSpaceDN w:val="0"/>
+        <w:adjustRightInd w:val="0"/>
+        <w:spacing w:after="0" w:line="240" w:lineRule="auto"/>
+        <w:rPr>
+          <w:rFonts w:ascii="Lucida Console" w:hAnsi="Lucida Console" w:cs="Lucida Console"/>
+          <w:sz w:val="18"/>
+          <w:szCs w:val="18"/>
+        </w:rPr>
+      </w:pPr>
+      <w:r>
+        <w:rPr>
+          <w:rFonts w:ascii="Lucida Console" w:hAnsi="Lucida Console" w:cs="Lucida Console"/>
+          <w:sz w:val="18"/>
+          <w:szCs w:val="18"/>
+        </w:rPr>
+        <w:t xml:space="preserve">$ git </w:t>
       </w:r>
       <w:proofErr w:type="spellStart"/>
       <w:r>
         <w:rPr>
-          <w:sz w:val="28"/>
-          <w:szCs w:val="28"/>
-        </w:rPr>
-        <w:t>cmd</w:t>
+          <w:rFonts w:ascii="Lucida Console" w:hAnsi="Lucida Console" w:cs="Lucida Console"/>
+          <w:sz w:val="18"/>
+          <w:szCs w:val="18"/>
+        </w:rPr>
+        <w:t>init</w:t>
       </w:r>
       <w:proofErr w:type="spellEnd"/>
-      <w:r>
-        <w:rPr>
-          <w:sz w:val="28"/>
-          <w:szCs w:val="28"/>
-        </w:rPr>
-        <w:t xml:space="preserve"> : </w:t>
-      </w:r>
+    </w:p>
+    <w:p>
+      <w:pPr>
+        <w:autoSpaceDE w:val="0"/>
+        <w:autoSpaceDN w:val="0"/>
+        <w:adjustRightInd w:val="0"/>
+        <w:spacing w:after="0" w:line="240" w:lineRule="auto"/>
+        <w:rPr>
+          <w:rFonts w:ascii="Lucida Console" w:hAnsi="Lucida Console" w:cs="Lucida Console"/>
+          <w:sz w:val="18"/>
+          <w:szCs w:val="18"/>
+        </w:rPr>
+      </w:pPr>
+      <w:r>
+        <w:rPr>
+          <w:rFonts w:ascii="Lucida Console" w:hAnsi="Lucida Console" w:cs="Lucida Console"/>
+          <w:sz w:val="18"/>
+          <w:szCs w:val="18"/>
+        </w:rPr>
+        <w:t>Initialized empty Git repository in D:/reactjs@1pmmwf</w:t>
+      </w:r>
+      <w:proofErr w:type="gramStart"/>
+      <w:r>
+        <w:rPr>
+          <w:rFonts w:ascii="Lucida Console" w:hAnsi="Lucida Console" w:cs="Lucida Console"/>
+          <w:sz w:val="18"/>
+          <w:szCs w:val="18"/>
+        </w:rPr>
+        <w:t>/.git</w:t>
+      </w:r>
+      <w:proofErr w:type="gramEnd"/>
+      <w:r>
+        <w:rPr>
+          <w:rFonts w:ascii="Lucida Console" w:hAnsi="Lucida Console" w:cs="Lucida Console"/>
+          <w:sz w:val="18"/>
+          <w:szCs w:val="18"/>
+        </w:rPr>
+        <w:t>/</w:t>
+      </w:r>
+    </w:p>
+    <w:p>
+      <w:pPr>
+        <w:rPr>
+          <w:sz w:val="28"/>
+          <w:szCs w:val="28"/>
+        </w:rPr>
+      </w:pPr>
+    </w:p>
+    <w:p>
+      <w:pPr>
+        <w:autoSpaceDE w:val="0"/>
+        <w:autoSpaceDN w:val="0"/>
+        <w:adjustRightInd w:val="0"/>
+        <w:spacing w:after="0" w:line="240" w:lineRule="auto"/>
+        <w:rPr>
+          <w:rFonts w:ascii="Lucida Console" w:hAnsi="Lucida Console" w:cs="Lucida Console"/>
+          <w:color w:val="00A89A"/>
+          <w:sz w:val="18"/>
+          <w:szCs w:val="18"/>
+        </w:rPr>
+      </w:pPr>
+      <w:r>
+        <w:rPr>
+          <w:rFonts w:ascii="Lucida Console" w:hAnsi="Lucida Console" w:cs="Lucida Console"/>
+          <w:color w:val="1CA800"/>
+          <w:sz w:val="18"/>
+          <w:szCs w:val="18"/>
+        </w:rPr>
+        <w:t xml:space="preserve">Admin@DESKTOP-VSM33K3 </w:t>
+      </w:r>
+      <w:r>
+        <w:rPr>
+          <w:rFonts w:ascii="Lucida Console" w:hAnsi="Lucida Console" w:cs="Lucida Console"/>
+          <w:color w:val="B148C6"/>
+          <w:sz w:val="18"/>
+          <w:szCs w:val="18"/>
+        </w:rPr>
+        <w:t xml:space="preserve">MINGW64 </w:t>
+      </w:r>
+      <w:r>
+        <w:rPr>
+          <w:rFonts w:ascii="Lucida Console" w:hAnsi="Lucida Console" w:cs="Lucida Console"/>
+          <w:color w:val="C0A000"/>
+          <w:sz w:val="18"/>
+          <w:szCs w:val="18"/>
+        </w:rPr>
+        <w:t>/d/reactjs@1pmmwf</w:t>
+      </w:r>
+      <w:r>
+        <w:rPr>
+          <w:rFonts w:ascii="Lucida Console" w:hAnsi="Lucida Console" w:cs="Lucida Console"/>
+          <w:color w:val="00A89A"/>
+          <w:sz w:val="18"/>
+          <w:szCs w:val="18"/>
+        </w:rPr>
+        <w:t xml:space="preserve"> (master)</w:t>
+      </w:r>
+    </w:p>
+    <w:p>
+      <w:pPr>
+        <w:autoSpaceDE w:val="0"/>
+        <w:autoSpaceDN w:val="0"/>
+        <w:adjustRightInd w:val="0"/>
+        <w:spacing w:after="0" w:line="240" w:lineRule="auto"/>
+        <w:rPr>
+          <w:rFonts w:ascii="Lucida Console" w:hAnsi="Lucida Console" w:cs="Lucida Console"/>
+          <w:sz w:val="18"/>
+          <w:szCs w:val="18"/>
+        </w:rPr>
+      </w:pPr>
+      <w:r>
+        <w:rPr>
+          <w:rFonts w:ascii="Lucida Console" w:hAnsi="Lucida Console" w:cs="Lucida Console"/>
+          <w:sz w:val="18"/>
+          <w:szCs w:val="18"/>
+        </w:rPr>
+        <w:t xml:space="preserve">$ git </w:t>
+      </w:r>
+      <w:proofErr w:type="gramStart"/>
+      <w:r>
+        <w:rPr>
+          <w:rFonts w:ascii="Lucida Console" w:hAnsi="Lucida Console" w:cs="Lucida Console"/>
+          <w:sz w:val="18"/>
+          <w:szCs w:val="18"/>
+        </w:rPr>
+        <w:t>add .</w:t>
+      </w:r>
+      <w:proofErr w:type="gramEnd"/>
+    </w:p>
+    <w:p>
+      <w:pPr>
+        <w:autoSpaceDE w:val="0"/>
+        <w:autoSpaceDN w:val="0"/>
+        <w:adjustRightInd w:val="0"/>
+        <w:spacing w:after="0" w:line="240" w:lineRule="auto"/>
+        <w:rPr>
+          <w:rFonts w:ascii="Lucida Console" w:hAnsi="Lucida Console" w:cs="Lucida Console"/>
+          <w:sz w:val="18"/>
+          <w:szCs w:val="18"/>
+        </w:rPr>
+      </w:pPr>
+    </w:p>
+    <w:p>
+      <w:pPr>
+        <w:rPr>
+          <w:sz w:val="28"/>
+          <w:szCs w:val="28"/>
+        </w:rPr>
+      </w:pPr>
+    </w:p>
+    <w:p>
+      <w:pPr>
+        <w:autoSpaceDE w:val="0"/>
+        <w:autoSpaceDN w:val="0"/>
+        <w:adjustRightInd w:val="0"/>
+        <w:spacing w:after="0" w:line="240" w:lineRule="auto"/>
+        <w:rPr>
+          <w:rFonts w:ascii="Lucida Console" w:hAnsi="Lucida Console" w:cs="Lucida Console"/>
+          <w:sz w:val="18"/>
+          <w:szCs w:val="18"/>
+        </w:rPr>
+      </w:pPr>
+      <w:r>
+        <w:rPr>
+          <w:rFonts w:ascii="Lucida Console" w:hAnsi="Lucida Console" w:cs="Lucida Console"/>
+          <w:sz w:val="18"/>
+          <w:szCs w:val="18"/>
+        </w:rPr>
+        <w:t>git commit -m '29-08-2022 data added successfully'</w:t>
+      </w:r>
+    </w:p>
+    <w:p>
+      <w:pPr>
+        <w:autoSpaceDE w:val="0"/>
+        <w:autoSpaceDN w:val="0"/>
+        <w:adjustRightInd w:val="0"/>
+        <w:spacing w:after="0" w:line="240" w:lineRule="auto"/>
+        <w:rPr>
+          <w:rFonts w:ascii="Lucida Console" w:hAnsi="Lucida Console" w:cs="Lucida Console"/>
+          <w:sz w:val="18"/>
+          <w:szCs w:val="18"/>
+        </w:rPr>
+      </w:pPr>
+    </w:p>
+    <w:p>
+      <w:pPr>
+        <w:autoSpaceDE w:val="0"/>
+        <w:autoSpaceDN w:val="0"/>
+        <w:adjustRightInd w:val="0"/>
+        <w:spacing w:after="0" w:line="240" w:lineRule="auto"/>
+        <w:rPr>
+          <w:rFonts w:ascii="Lucida Console" w:hAnsi="Lucida Console" w:cs="Lucida Console"/>
+          <w:sz w:val="18"/>
+          <w:szCs w:val="18"/>
+        </w:rPr>
+      </w:pPr>
+      <w:r>
+        <w:rPr>
+          <w:rFonts w:ascii="Lucida Console" w:hAnsi="Lucida Console" w:cs="Lucida Console"/>
+          <w:sz w:val="18"/>
+          <w:szCs w:val="18"/>
+        </w:rPr>
+        <w:t>[master (root-commit) bd1c3a8] 29-08-2022 data added successfully</w:t>
+      </w:r>
+    </w:p>
+    <w:p>
+      <w:pPr>
+        <w:autoSpaceDE w:val="0"/>
+        <w:autoSpaceDN w:val="0"/>
+        <w:adjustRightInd w:val="0"/>
+        <w:spacing w:after="0" w:line="240" w:lineRule="auto"/>
+        <w:rPr>
+          <w:rFonts w:ascii="Lucida Console" w:hAnsi="Lucida Console" w:cs="Lucida Console"/>
+          <w:sz w:val="18"/>
+          <w:szCs w:val="18"/>
+        </w:rPr>
+      </w:pPr>
+      <w:r>
+        <w:rPr>
+          <w:rFonts w:ascii="Lucida Console" w:hAnsi="Lucida Console" w:cs="Lucida Console"/>
+          <w:sz w:val="18"/>
+          <w:szCs w:val="18"/>
+        </w:rPr>
+        <w:t xml:space="preserve"> 12 files changed, 24 </w:t>
+      </w:r>
+      <w:proofErr w:type="gramStart"/>
+      <w:r>
+        <w:rPr>
+          <w:rFonts w:ascii="Lucida Console" w:hAnsi="Lucida Console" w:cs="Lucida Console"/>
+          <w:sz w:val="18"/>
+          <w:szCs w:val="18"/>
+        </w:rPr>
+        <w:t>insertions(</w:t>
+      </w:r>
+      <w:proofErr w:type="gramEnd"/>
+      <w:r>
+        <w:rPr>
+          <w:rFonts w:ascii="Lucida Console" w:hAnsi="Lucida Console" w:cs="Lucida Console"/>
+          <w:sz w:val="18"/>
+          <w:szCs w:val="18"/>
+        </w:rPr>
+        <w:t>+)</w:t>
+      </w:r>
+    </w:p>
+    <w:p>
+      <w:pPr>
+        <w:autoSpaceDE w:val="0"/>
+        <w:autoSpaceDN w:val="0"/>
+        <w:adjustRightInd w:val="0"/>
+        <w:spacing w:after="0" w:line="240" w:lineRule="auto"/>
+        <w:rPr>
+          <w:rFonts w:ascii="Lucida Console" w:hAnsi="Lucida Console" w:cs="Lucida Console"/>
+          <w:sz w:val="18"/>
+          <w:szCs w:val="18"/>
+        </w:rPr>
+      </w:pPr>
+      <w:r>
+        <w:rPr>
+          <w:rFonts w:ascii="Lucida Console" w:hAnsi="Lucida Console" w:cs="Lucida Console"/>
+          <w:sz w:val="18"/>
+          <w:szCs w:val="18"/>
+        </w:rPr>
+        <w:t xml:space="preserve"> create mode 100644 github.com/github.com.docx</w:t>
+      </w:r>
+    </w:p>
+    <w:p>
+      <w:pPr>
+        <w:autoSpaceDE w:val="0"/>
+        <w:autoSpaceDN w:val="0"/>
+        <w:adjustRightInd w:val="0"/>
+        <w:spacing w:after="0" w:line="240" w:lineRule="auto"/>
+        <w:rPr>
+          <w:rFonts w:ascii="Lucida Console" w:hAnsi="Lucida Console" w:cs="Lucida Console"/>
+          <w:sz w:val="18"/>
+          <w:szCs w:val="18"/>
+        </w:rPr>
+      </w:pPr>
+      <w:r>
+        <w:rPr>
+          <w:rFonts w:ascii="Lucida Console" w:hAnsi="Lucida Console" w:cs="Lucida Console"/>
+          <w:sz w:val="18"/>
+          <w:szCs w:val="18"/>
+        </w:rPr>
+        <w:t xml:space="preserve"> create mode 100644 github.com/~$thub.com.docx</w:t>
+      </w:r>
+    </w:p>
+    <w:p>
+      <w:pPr>
+        <w:autoSpaceDE w:val="0"/>
+        <w:autoSpaceDN w:val="0"/>
+        <w:adjustRightInd w:val="0"/>
+        <w:spacing w:after="0" w:line="240" w:lineRule="auto"/>
+        <w:rPr>
+          <w:rFonts w:ascii="Lucida Console" w:hAnsi="Lucida Console" w:cs="Lucida Console"/>
+          <w:sz w:val="18"/>
+          <w:szCs w:val="18"/>
+        </w:rPr>
+      </w:pPr>
+      <w:r>
+        <w:rPr>
+          <w:rFonts w:ascii="Lucida Console" w:hAnsi="Lucida Console" w:cs="Lucida Console"/>
+          <w:sz w:val="18"/>
+          <w:szCs w:val="18"/>
+        </w:rPr>
+        <w:t xml:space="preserve"> create mode 100644 materials/hr_interview_question.pdf</w:t>
+      </w:r>
+    </w:p>
+    <w:p>
+      <w:pPr>
+        <w:autoSpaceDE w:val="0"/>
+        <w:autoSpaceDN w:val="0"/>
+        <w:adjustRightInd w:val="0"/>
+        <w:spacing w:after="0" w:line="240" w:lineRule="auto"/>
+        <w:rPr>
+          <w:rFonts w:ascii="Lucida Console" w:hAnsi="Lucida Console" w:cs="Lucida Console"/>
+          <w:sz w:val="18"/>
+          <w:szCs w:val="18"/>
+        </w:rPr>
+      </w:pPr>
+      <w:r>
+        <w:rPr>
+          <w:rFonts w:ascii="Lucida Console" w:hAnsi="Lucida Console" w:cs="Lucida Console"/>
+          <w:sz w:val="18"/>
+          <w:szCs w:val="18"/>
+        </w:rPr>
+        <w:t xml:space="preserve"> create mode 100644 materials/lecture_flow-3.pdf</w:t>
+      </w:r>
+    </w:p>
+    <w:p>
+      <w:pPr>
+        <w:autoSpaceDE w:val="0"/>
+        <w:autoSpaceDN w:val="0"/>
+        <w:adjustRightInd w:val="0"/>
+        <w:spacing w:after="0" w:line="240" w:lineRule="auto"/>
+        <w:rPr>
+          <w:rFonts w:ascii="Lucida Console" w:hAnsi="Lucida Console" w:cs="Lucida Console"/>
+          <w:sz w:val="18"/>
+          <w:szCs w:val="18"/>
+        </w:rPr>
+      </w:pPr>
+      <w:r>
+        <w:rPr>
+          <w:rFonts w:ascii="Lucida Console" w:hAnsi="Lucida Console" w:cs="Lucida Console"/>
+          <w:sz w:val="18"/>
+          <w:szCs w:val="18"/>
+        </w:rPr>
+        <w:t xml:space="preserve"> create mode 100644 materials/react_interview_que.pdf</w:t>
+      </w:r>
+    </w:p>
+    <w:p>
+      <w:pPr>
+        <w:autoSpaceDE w:val="0"/>
+        <w:autoSpaceDN w:val="0"/>
+        <w:adjustRightInd w:val="0"/>
+        <w:spacing w:after="0" w:line="240" w:lineRule="auto"/>
+        <w:rPr>
+          <w:rFonts w:ascii="Lucida Console" w:hAnsi="Lucida Console" w:cs="Lucida Console"/>
+          <w:sz w:val="18"/>
+          <w:szCs w:val="18"/>
+        </w:rPr>
+      </w:pPr>
+      <w:r>
+        <w:rPr>
+          <w:rFonts w:ascii="Lucida Console" w:hAnsi="Lucida Console" w:cs="Lucida Console"/>
+          <w:sz w:val="18"/>
+          <w:szCs w:val="18"/>
+        </w:rPr>
+        <w:t xml:space="preserve"> create mode 100644 materials/reactjs.pdf</w:t>
+      </w:r>
+    </w:p>
+    <w:p>
+      <w:pPr>
+        <w:autoSpaceDE w:val="0"/>
+        <w:autoSpaceDN w:val="0"/>
+        <w:adjustRightInd w:val="0"/>
+        <w:spacing w:after="0" w:line="240" w:lineRule="auto"/>
+        <w:rPr>
+          <w:rFonts w:ascii="Lucida Console" w:hAnsi="Lucida Console" w:cs="Lucida Console"/>
+          <w:sz w:val="18"/>
+          <w:szCs w:val="18"/>
+        </w:rPr>
+      </w:pPr>
+      <w:r>
+        <w:rPr>
+          <w:rFonts w:ascii="Lucida Console" w:hAnsi="Lucida Console" w:cs="Lucida Console"/>
+          <w:sz w:val="18"/>
+          <w:szCs w:val="18"/>
+        </w:rPr>
+        <w:t xml:space="preserve"> create mode 100644 materials/reactjs_assignment.pdf</w:t>
+      </w:r>
+    </w:p>
+    <w:p>
+      <w:pPr>
+        <w:autoSpaceDE w:val="0"/>
+        <w:autoSpaceDN w:val="0"/>
+        <w:adjustRightInd w:val="0"/>
+        <w:spacing w:after="0" w:line="240" w:lineRule="auto"/>
+        <w:rPr>
+          <w:rFonts w:ascii="Lucida Console" w:hAnsi="Lucida Console" w:cs="Lucida Console"/>
+          <w:sz w:val="18"/>
+          <w:szCs w:val="18"/>
+        </w:rPr>
+      </w:pPr>
+      <w:r>
+        <w:rPr>
+          <w:rFonts w:ascii="Lucida Console" w:hAnsi="Lucida Console" w:cs="Lucida Console"/>
+          <w:sz w:val="18"/>
+          <w:szCs w:val="18"/>
+        </w:rPr>
+        <w:t xml:space="preserve"> create mode 100644 module1/IDE/Sublime Text Build 3211 x64 Setup.exe</w:t>
+      </w:r>
+    </w:p>
+    <w:p>
+      <w:pPr>
+        <w:autoSpaceDE w:val="0"/>
+        <w:autoSpaceDN w:val="0"/>
+        <w:adjustRightInd w:val="0"/>
+        <w:spacing w:after="0" w:line="240" w:lineRule="auto"/>
+        <w:rPr>
+          <w:rFonts w:ascii="Lucida Console" w:hAnsi="Lucida Console" w:cs="Lucida Console"/>
+          <w:sz w:val="18"/>
+          <w:szCs w:val="18"/>
+        </w:rPr>
+      </w:pPr>
+      <w:r>
+        <w:rPr>
+          <w:rFonts w:ascii="Lucida Console" w:hAnsi="Lucida Console" w:cs="Lucida Console"/>
+          <w:sz w:val="18"/>
+          <w:szCs w:val="18"/>
+        </w:rPr>
+        <w:t xml:space="preserve"> create mode 100644 module1/IDE/VSCodeUserSetup-x64-1.70.2.exe</w:t>
+      </w:r>
+    </w:p>
+    <w:p>
+      <w:pPr>
+        <w:autoSpaceDE w:val="0"/>
+        <w:autoSpaceDN w:val="0"/>
+        <w:adjustRightInd w:val="0"/>
+        <w:spacing w:after="0" w:line="240" w:lineRule="auto"/>
+        <w:rPr>
+          <w:rFonts w:ascii="Lucida Console" w:hAnsi="Lucida Console" w:cs="Lucida Console"/>
+          <w:sz w:val="18"/>
+          <w:szCs w:val="18"/>
+        </w:rPr>
+      </w:pPr>
+      <w:r>
+        <w:rPr>
+          <w:rFonts w:ascii="Lucida Console" w:hAnsi="Lucida Console" w:cs="Lucida Console"/>
+          <w:sz w:val="18"/>
+          <w:szCs w:val="18"/>
+        </w:rPr>
+        <w:t xml:space="preserve"> create mode 100644 module1/fundamentals/</w:t>
+      </w:r>
+      <w:proofErr w:type="spellStart"/>
+      <w:r>
+        <w:rPr>
+          <w:rFonts w:ascii="Lucida Console" w:hAnsi="Lucida Console" w:cs="Lucida Console"/>
+          <w:sz w:val="18"/>
+          <w:szCs w:val="18"/>
+        </w:rPr>
+        <w:t>broswer</w:t>
+      </w:r>
+      <w:proofErr w:type="spellEnd"/>
+      <w:r>
+        <w:rPr>
+          <w:rFonts w:ascii="Lucida Console" w:hAnsi="Lucida Console" w:cs="Lucida Console"/>
+          <w:sz w:val="18"/>
+          <w:szCs w:val="18"/>
+        </w:rPr>
+        <w:t>/what is broswer.docx</w:t>
+      </w:r>
+    </w:p>
+    <w:p>
+      <w:pPr>
+        <w:autoSpaceDE w:val="0"/>
+        <w:autoSpaceDN w:val="0"/>
+        <w:adjustRightInd w:val="0"/>
+        <w:spacing w:after="0" w:line="240" w:lineRule="auto"/>
+        <w:rPr>
+          <w:rFonts w:ascii="Lucida Console" w:hAnsi="Lucida Console" w:cs="Lucida Console"/>
+          <w:sz w:val="18"/>
+          <w:szCs w:val="18"/>
+        </w:rPr>
+      </w:pPr>
+      <w:r>
+        <w:rPr>
+          <w:rFonts w:ascii="Lucida Console" w:hAnsi="Lucida Console" w:cs="Lucida Console"/>
+          <w:sz w:val="18"/>
+          <w:szCs w:val="18"/>
+        </w:rPr>
+        <w:t xml:space="preserve"> create mode 100644 module1/html/structure.html</w:t>
+      </w:r>
+    </w:p>
+    <w:p>
+      <w:pPr>
+        <w:autoSpaceDE w:val="0"/>
+        <w:autoSpaceDN w:val="0"/>
+        <w:adjustRightInd w:val="0"/>
+        <w:spacing w:after="0" w:line="240" w:lineRule="auto"/>
+        <w:rPr>
+          <w:rFonts w:ascii="Lucida Console" w:hAnsi="Lucida Console" w:cs="Lucida Console"/>
+          <w:sz w:val="18"/>
+          <w:szCs w:val="18"/>
+        </w:rPr>
+      </w:pPr>
+      <w:r>
+        <w:rPr>
+          <w:rFonts w:ascii="Lucida Console" w:hAnsi="Lucida Console" w:cs="Lucida Console"/>
+          <w:sz w:val="18"/>
+          <w:szCs w:val="18"/>
+        </w:rPr>
+        <w:t xml:space="preserve"> create mode 100644 module1/html/structure1.html</w:t>
+      </w:r>
+    </w:p>
+    <w:p>
+      <w:pPr>
+        <w:autoSpaceDE w:val="0"/>
+        <w:autoSpaceDN w:val="0"/>
+        <w:adjustRightInd w:val="0"/>
+        <w:spacing w:after="0" w:line="240" w:lineRule="auto"/>
+        <w:rPr>
+          <w:rFonts w:ascii="Lucida Console" w:hAnsi="Lucida Console" w:cs="Lucida Console"/>
+          <w:sz w:val="18"/>
+          <w:szCs w:val="18"/>
+        </w:rPr>
+      </w:pPr>
+    </w:p>
+    <w:p>
+      <w:pPr>
+        <w:autoSpaceDE w:val="0"/>
+        <w:autoSpaceDN w:val="0"/>
+        <w:adjustRightInd w:val="0"/>
+        <w:spacing w:after="0" w:line="240" w:lineRule="auto"/>
+        <w:rPr>
+          <w:rFonts w:ascii="Lucida Console" w:hAnsi="Lucida Console" w:cs="Lucida Console"/>
+          <w:sz w:val="18"/>
+          <w:szCs w:val="18"/>
+        </w:rPr>
+      </w:pPr>
+    </w:p>
+    <w:p>
+      <w:pPr>
+        <w:autoSpaceDE w:val="0"/>
+        <w:autoSpaceDN w:val="0"/>
+        <w:adjustRightInd w:val="0"/>
+        <w:spacing w:after="0" w:line="240" w:lineRule="auto"/>
+        <w:rPr>
+          <w:rFonts w:ascii="Lucida Console" w:hAnsi="Lucida Console" w:cs="Lucida Console"/>
+          <w:sz w:val="18"/>
+          <w:szCs w:val="18"/>
+        </w:rPr>
+      </w:pPr>
+    </w:p>
+    <w:p>
+      <w:pPr>
+        <w:autoSpaceDE w:val="0"/>
+        <w:autoSpaceDN w:val="0"/>
+        <w:adjustRightInd w:val="0"/>
+        <w:spacing w:after="0" w:line="240" w:lineRule="auto"/>
+        <w:rPr>
+          <w:rFonts w:ascii="Lucida Console" w:hAnsi="Lucida Console" w:cs="Lucida Console"/>
+          <w:color w:val="00A89A"/>
+          <w:sz w:val="18"/>
+          <w:szCs w:val="18"/>
+        </w:rPr>
+      </w:pPr>
+      <w:r>
+        <w:rPr>
+          <w:rFonts w:ascii="Lucida Console" w:hAnsi="Lucida Console" w:cs="Lucida Console"/>
+          <w:color w:val="1CA800"/>
+          <w:sz w:val="18"/>
+          <w:szCs w:val="18"/>
+        </w:rPr>
+        <w:t xml:space="preserve">Admin@DESKTOP-VSM33K3 </w:t>
+      </w:r>
+      <w:r>
+        <w:rPr>
+          <w:rFonts w:ascii="Lucida Console" w:hAnsi="Lucida Console" w:cs="Lucida Console"/>
+          <w:color w:val="B148C6"/>
+          <w:sz w:val="18"/>
+          <w:szCs w:val="18"/>
+        </w:rPr>
+        <w:t xml:space="preserve">MINGW64 </w:t>
+      </w:r>
+      <w:r>
+        <w:rPr>
+          <w:rFonts w:ascii="Lucida Console" w:hAnsi="Lucida Console" w:cs="Lucida Console"/>
+          <w:color w:val="C0A000"/>
+          <w:sz w:val="18"/>
+          <w:szCs w:val="18"/>
+        </w:rPr>
+        <w:t>/d/reactjs@1pmmwf</w:t>
+      </w:r>
+      <w:r>
+        <w:rPr>
+          <w:rFonts w:ascii="Lucida Console" w:hAnsi="Lucida Console" w:cs="Lucida Console"/>
+          <w:color w:val="00A89A"/>
+          <w:sz w:val="18"/>
+          <w:szCs w:val="18"/>
+        </w:rPr>
+        <w:t xml:space="preserve"> (master)</w:t>
+      </w:r>
+    </w:p>
+    <w:p>
+      <w:pPr>
+        <w:autoSpaceDE w:val="0"/>
+        <w:autoSpaceDN w:val="0"/>
+        <w:adjustRightInd w:val="0"/>
+        <w:spacing w:after="0" w:line="240" w:lineRule="auto"/>
+        <w:rPr>
+          <w:rFonts w:ascii="Lucida Console" w:hAnsi="Lucida Console" w:cs="Lucida Console"/>
+          <w:sz w:val="18"/>
+          <w:szCs w:val="18"/>
+        </w:rPr>
+      </w:pPr>
+      <w:r>
+        <w:rPr>
+          <w:rFonts w:ascii="Lucida Console" w:hAnsi="Lucida Console" w:cs="Lucida Console"/>
+          <w:sz w:val="18"/>
+          <w:szCs w:val="18"/>
+        </w:rPr>
+        <w:lastRenderedPageBreak/>
+        <w:t>$ git remote add origin https://github.com/Brijesh1990/reactjs1pm-mwf.git</w:t>
+      </w:r>
+    </w:p>
+    <w:p>
+      <w:pPr>
+        <w:autoSpaceDE w:val="0"/>
+        <w:autoSpaceDN w:val="0"/>
+        <w:adjustRightInd w:val="0"/>
+        <w:spacing w:after="0" w:line="240" w:lineRule="auto"/>
+        <w:rPr>
+          <w:rFonts w:ascii="Lucida Console" w:hAnsi="Lucida Console" w:cs="Lucida Console"/>
+          <w:color w:val="00A89A"/>
+          <w:sz w:val="18"/>
+          <w:szCs w:val="18"/>
+        </w:rPr>
+      </w:pPr>
+      <w:r>
+        <w:rPr>
+          <w:rFonts w:ascii="Lucida Console" w:hAnsi="Lucida Console" w:cs="Lucida Console"/>
+          <w:color w:val="1CA800"/>
+          <w:sz w:val="18"/>
+          <w:szCs w:val="18"/>
+        </w:rPr>
+        <w:t xml:space="preserve">min@DESKTOP-VSM33K3 </w:t>
+      </w:r>
+      <w:r>
+        <w:rPr>
+          <w:rFonts w:ascii="Lucida Console" w:hAnsi="Lucida Console" w:cs="Lucida Console"/>
+          <w:color w:val="B148C6"/>
+          <w:sz w:val="18"/>
+          <w:szCs w:val="18"/>
+        </w:rPr>
+        <w:t xml:space="preserve">MINGW64 </w:t>
+      </w:r>
+      <w:r>
+        <w:rPr>
+          <w:rFonts w:ascii="Lucida Console" w:hAnsi="Lucida Console" w:cs="Lucida Console"/>
+          <w:color w:val="C0A000"/>
+          <w:sz w:val="18"/>
+          <w:szCs w:val="18"/>
+        </w:rPr>
+        <w:t>/d/reactjs@1pmmwf</w:t>
+      </w:r>
+      <w:r>
+        <w:rPr>
+          <w:rFonts w:ascii="Lucida Console" w:hAnsi="Lucida Console" w:cs="Lucida Console"/>
+          <w:color w:val="00A89A"/>
+          <w:sz w:val="18"/>
+          <w:szCs w:val="18"/>
+        </w:rPr>
+        <w:t xml:space="preserve"> (master)</w:t>
+      </w:r>
+    </w:p>
+    <w:p>
+      <w:pPr>
+        <w:autoSpaceDE w:val="0"/>
+        <w:autoSpaceDN w:val="0"/>
+        <w:adjustRightInd w:val="0"/>
+        <w:spacing w:after="0" w:line="240" w:lineRule="auto"/>
+        <w:rPr>
+          <w:rFonts w:ascii="Lucida Console" w:hAnsi="Lucida Console" w:cs="Lucida Console"/>
+          <w:sz w:val="18"/>
+          <w:szCs w:val="18"/>
+        </w:rPr>
+      </w:pPr>
+      <w:r>
+        <w:rPr>
+          <w:rFonts w:ascii="Lucida Console" w:hAnsi="Lucida Console" w:cs="Lucida Console"/>
+          <w:sz w:val="18"/>
+          <w:szCs w:val="18"/>
+        </w:rPr>
+        <w:t>$ git push -u origin master</w:t>
+      </w:r>
+    </w:p>
+    <w:p>
+      <w:pPr>
+        <w:autoSpaceDE w:val="0"/>
+        <w:autoSpaceDN w:val="0"/>
+        <w:adjustRightInd w:val="0"/>
+        <w:spacing w:after="0" w:line="240" w:lineRule="auto"/>
+        <w:rPr>
+          <w:rFonts w:ascii="Lucida Console" w:hAnsi="Lucida Console" w:cs="Lucida Console"/>
+          <w:sz w:val="18"/>
+          <w:szCs w:val="18"/>
+        </w:rPr>
+      </w:pPr>
+    </w:p>
+    <w:p>
+      <w:pPr>
+        <w:autoSpaceDE w:val="0"/>
+        <w:autoSpaceDN w:val="0"/>
+        <w:adjustRightInd w:val="0"/>
+        <w:spacing w:after="0" w:line="240" w:lineRule="auto"/>
+        <w:rPr>
+          <w:rFonts w:ascii="Lucida Console" w:hAnsi="Lucida Console" w:cs="Lucida Console"/>
+          <w:sz w:val="18"/>
+          <w:szCs w:val="18"/>
+        </w:rPr>
+      </w:pPr>
+    </w:p>
+    <w:p>
+      <w:pPr>
+        <w:autoSpaceDE w:val="0"/>
+        <w:autoSpaceDN w:val="0"/>
+        <w:adjustRightInd w:val="0"/>
+        <w:spacing w:after="0" w:line="240" w:lineRule="auto"/>
+        <w:rPr>
+          <w:rFonts w:ascii="Lucida Console" w:hAnsi="Lucida Console" w:cs="Lucida Console"/>
+          <w:sz w:val="18"/>
+          <w:szCs w:val="18"/>
+        </w:rPr>
+      </w:pPr>
+      <w:r>
+        <w:rPr>
+          <w:rFonts w:ascii="Lucida Console" w:hAnsi="Lucida Console" w:cs="Lucida Console"/>
+          <w:sz w:val="18"/>
+          <w:szCs w:val="18"/>
+        </w:rPr>
+        <w:t>Enumerating objects: 21, done.</w:t>
+      </w:r>
+    </w:p>
+    <w:p>
+      <w:pPr>
+        <w:autoSpaceDE w:val="0"/>
+        <w:autoSpaceDN w:val="0"/>
+        <w:adjustRightInd w:val="0"/>
+        <w:spacing w:after="0" w:line="240" w:lineRule="auto"/>
+        <w:rPr>
+          <w:rFonts w:ascii="Lucida Console" w:hAnsi="Lucida Console" w:cs="Lucida Console"/>
+          <w:sz w:val="18"/>
+          <w:szCs w:val="18"/>
+        </w:rPr>
+      </w:pPr>
+      <w:r>
+        <w:rPr>
+          <w:rFonts w:ascii="Lucida Console" w:hAnsi="Lucida Console" w:cs="Lucida Console"/>
+          <w:sz w:val="18"/>
+          <w:szCs w:val="18"/>
+        </w:rPr>
+        <w:t>Counting objects: 100% (21/21), done.</w:t>
+      </w:r>
+    </w:p>
+    <w:p>
+      <w:pPr>
+        <w:autoSpaceDE w:val="0"/>
+        <w:autoSpaceDN w:val="0"/>
+        <w:adjustRightInd w:val="0"/>
+        <w:spacing w:after="0" w:line="240" w:lineRule="auto"/>
+        <w:rPr>
+          <w:rFonts w:ascii="Lucida Console" w:hAnsi="Lucida Console" w:cs="Lucida Console"/>
+          <w:sz w:val="18"/>
+          <w:szCs w:val="18"/>
+        </w:rPr>
+      </w:pPr>
+      <w:r>
+        <w:rPr>
+          <w:rFonts w:ascii="Lucida Console" w:hAnsi="Lucida Console" w:cs="Lucida Console"/>
+          <w:sz w:val="18"/>
+          <w:szCs w:val="18"/>
+        </w:rPr>
+        <w:t>Delta compression using up to 4 threads</w:t>
+      </w:r>
+    </w:p>
+    <w:p>
+      <w:pPr>
+        <w:autoSpaceDE w:val="0"/>
+        <w:autoSpaceDN w:val="0"/>
+        <w:adjustRightInd w:val="0"/>
+        <w:spacing w:after="0" w:line="240" w:lineRule="auto"/>
+        <w:rPr>
+          <w:rFonts w:ascii="Lucida Console" w:hAnsi="Lucida Console" w:cs="Lucida Console"/>
+          <w:sz w:val="18"/>
+          <w:szCs w:val="18"/>
+        </w:rPr>
+      </w:pPr>
+      <w:r>
+        <w:rPr>
+          <w:rFonts w:ascii="Lucida Console" w:hAnsi="Lucida Console" w:cs="Lucida Console"/>
+          <w:sz w:val="18"/>
+          <w:szCs w:val="18"/>
+        </w:rPr>
+        <w:t>Compressing objects: 100% (19/19), done.</w:t>
+      </w:r>
+    </w:p>
+    <w:p>
+      <w:pPr>
+        <w:autoSpaceDE w:val="0"/>
+        <w:autoSpaceDN w:val="0"/>
+        <w:adjustRightInd w:val="0"/>
+        <w:spacing w:after="0" w:line="240" w:lineRule="auto"/>
+        <w:rPr>
+          <w:rFonts w:ascii="Lucida Console" w:hAnsi="Lucida Console" w:cs="Lucida Console"/>
+          <w:sz w:val="18"/>
+          <w:szCs w:val="18"/>
+        </w:rPr>
+      </w:pPr>
+      <w:r>
+        <w:rPr>
+          <w:rFonts w:ascii="Lucida Console" w:hAnsi="Lucida Console" w:cs="Lucida Console"/>
+          <w:sz w:val="18"/>
+          <w:szCs w:val="18"/>
+        </w:rPr>
+        <w:t>Writing objects: 100% (21/21), 92.64 MiB | 685.00 KiB/s, done.</w:t>
+      </w:r>
+    </w:p>
+    <w:p>
+      <w:pPr>
+        <w:autoSpaceDE w:val="0"/>
+        <w:autoSpaceDN w:val="0"/>
+        <w:adjustRightInd w:val="0"/>
+        <w:spacing w:after="0" w:line="240" w:lineRule="auto"/>
+        <w:rPr>
+          <w:rFonts w:ascii="Lucida Console" w:hAnsi="Lucida Console" w:cs="Lucida Console"/>
+          <w:sz w:val="18"/>
+          <w:szCs w:val="18"/>
+        </w:rPr>
+      </w:pPr>
+      <w:r>
+        <w:rPr>
+          <w:rFonts w:ascii="Lucida Console" w:hAnsi="Lucida Console" w:cs="Lucida Console"/>
+          <w:sz w:val="18"/>
+          <w:szCs w:val="18"/>
+        </w:rPr>
+        <w:t>Total 21 (delta 0), reused 0 (delta 0), pack-reused 0</w:t>
+      </w:r>
+    </w:p>
+    <w:p>
+      <w:pPr>
+        <w:autoSpaceDE w:val="0"/>
+        <w:autoSpaceDN w:val="0"/>
+        <w:adjustRightInd w:val="0"/>
+        <w:spacing w:after="0" w:line="240" w:lineRule="auto"/>
+        <w:rPr>
+          <w:rFonts w:ascii="Lucida Console" w:hAnsi="Lucida Console" w:cs="Lucida Console"/>
+          <w:sz w:val="18"/>
+          <w:szCs w:val="18"/>
+        </w:rPr>
+      </w:pPr>
+      <w:r>
+        <w:rPr>
+          <w:rFonts w:ascii="Lucida Console" w:hAnsi="Lucida Console" w:cs="Lucida Console"/>
+          <w:sz w:val="18"/>
+          <w:szCs w:val="18"/>
+        </w:rPr>
+        <w:t xml:space="preserve">remote: </w:t>
+      </w:r>
+      <w:r>
+        <w:rPr>
+          <w:rFonts w:ascii="Lucida Console" w:hAnsi="Lucida Console" w:cs="Lucida Console"/>
+          <w:color w:val="F2F200"/>
+          <w:sz w:val="18"/>
+          <w:szCs w:val="18"/>
+        </w:rPr>
+        <w:t>warning</w:t>
+      </w:r>
+      <w:r>
+        <w:rPr>
+          <w:rFonts w:ascii="Lucida Console" w:hAnsi="Lucida Console" w:cs="Lucida Console"/>
+          <w:sz w:val="18"/>
+          <w:szCs w:val="18"/>
+        </w:rPr>
+        <w:t>: See http://git.io/iEPt8g for more information.</w:t>
+      </w:r>
+    </w:p>
+    <w:p>
+      <w:pPr>
+        <w:autoSpaceDE w:val="0"/>
+        <w:autoSpaceDN w:val="0"/>
+        <w:adjustRightInd w:val="0"/>
+        <w:spacing w:after="0" w:line="240" w:lineRule="auto"/>
+        <w:rPr>
+          <w:rFonts w:ascii="Lucida Console" w:hAnsi="Lucida Console" w:cs="Lucida Console"/>
+          <w:sz w:val="18"/>
+          <w:szCs w:val="18"/>
+        </w:rPr>
+      </w:pPr>
+      <w:r>
+        <w:rPr>
+          <w:rFonts w:ascii="Lucida Console" w:hAnsi="Lucida Console" w:cs="Lucida Console"/>
+          <w:sz w:val="18"/>
+          <w:szCs w:val="18"/>
+        </w:rPr>
+        <w:t xml:space="preserve">remote: </w:t>
+      </w:r>
+      <w:r>
+        <w:rPr>
+          <w:rFonts w:ascii="Lucida Console" w:hAnsi="Lucida Console" w:cs="Lucida Console"/>
+          <w:color w:val="F2F200"/>
+          <w:sz w:val="18"/>
+          <w:szCs w:val="18"/>
+        </w:rPr>
+        <w:t>warning</w:t>
+      </w:r>
+      <w:r>
+        <w:rPr>
+          <w:rFonts w:ascii="Lucida Console" w:hAnsi="Lucida Console" w:cs="Lucida Console"/>
+          <w:sz w:val="18"/>
+          <w:szCs w:val="18"/>
+        </w:rPr>
+        <w:t>: File module1/IDE/VSCodeUserSetup-x64-1.70.2.exe is 79.04 MB; this is larger than GitHub's recommended maximum file size of 50.00 MB</w:t>
+      </w:r>
+    </w:p>
+    <w:p>
+      <w:pPr>
+        <w:autoSpaceDE w:val="0"/>
+        <w:autoSpaceDN w:val="0"/>
+        <w:adjustRightInd w:val="0"/>
+        <w:spacing w:after="0" w:line="240" w:lineRule="auto"/>
+        <w:rPr>
+          <w:rFonts w:ascii="Lucida Console" w:hAnsi="Lucida Console" w:cs="Lucida Console"/>
+          <w:sz w:val="18"/>
+          <w:szCs w:val="18"/>
+        </w:rPr>
+      </w:pPr>
+      <w:r>
+        <w:rPr>
+          <w:rFonts w:ascii="Lucida Console" w:hAnsi="Lucida Console" w:cs="Lucida Console"/>
+          <w:sz w:val="18"/>
+          <w:szCs w:val="18"/>
+        </w:rPr>
+        <w:t xml:space="preserve">remote: </w:t>
+      </w:r>
+      <w:r>
+        <w:rPr>
+          <w:rFonts w:ascii="Lucida Console" w:hAnsi="Lucida Console" w:cs="Lucida Console"/>
+          <w:color w:val="F2F200"/>
+          <w:sz w:val="18"/>
+          <w:szCs w:val="18"/>
+        </w:rPr>
+        <w:t>warning</w:t>
+      </w:r>
+      <w:r>
+        <w:rPr>
+          <w:rFonts w:ascii="Lucida Console" w:hAnsi="Lucida Console" w:cs="Lucida Console"/>
+          <w:sz w:val="18"/>
+          <w:szCs w:val="18"/>
+        </w:rPr>
+        <w:t>: GH001: Large files detected. You may want to try Git Large File Storage - https://git-lfs.github.com.</w:t>
+      </w:r>
+    </w:p>
+    <w:p>
+      <w:pPr>
+        <w:autoSpaceDE w:val="0"/>
+        <w:autoSpaceDN w:val="0"/>
+        <w:adjustRightInd w:val="0"/>
+        <w:spacing w:after="0" w:line="240" w:lineRule="auto"/>
+        <w:rPr>
+          <w:rFonts w:ascii="Lucida Console" w:hAnsi="Lucida Console" w:cs="Lucida Console"/>
+          <w:sz w:val="18"/>
+          <w:szCs w:val="18"/>
+        </w:rPr>
+      </w:pPr>
+      <w:r>
+        <w:rPr>
+          <w:rFonts w:ascii="Lucida Console" w:hAnsi="Lucida Console" w:cs="Lucida Console"/>
+          <w:sz w:val="18"/>
+          <w:szCs w:val="18"/>
+        </w:rPr>
+        <w:t>To https://github.com/Brijesh1990/reactjs1pm-mwf.git</w:t>
+      </w:r>
+    </w:p>
+    <w:p>
+      <w:pPr>
+        <w:autoSpaceDE w:val="0"/>
+        <w:autoSpaceDN w:val="0"/>
+        <w:adjustRightInd w:val="0"/>
+        <w:spacing w:after="0" w:line="240" w:lineRule="auto"/>
+        <w:rPr>
+          <w:rFonts w:ascii="Lucida Console" w:hAnsi="Lucida Console" w:cs="Lucida Console"/>
+          <w:sz w:val="18"/>
+          <w:szCs w:val="18"/>
+        </w:rPr>
+      </w:pPr>
+      <w:r>
+        <w:rPr>
+          <w:rFonts w:ascii="Lucida Console" w:hAnsi="Lucida Console" w:cs="Lucida Console"/>
+          <w:sz w:val="18"/>
+          <w:szCs w:val="18"/>
+        </w:rPr>
+        <w:t xml:space="preserve"> * [new </w:t>
+      </w:r>
+      <w:proofErr w:type="gramStart"/>
+      <w:r>
+        <w:rPr>
+          <w:rFonts w:ascii="Lucida Console" w:hAnsi="Lucida Console" w:cs="Lucida Console"/>
+          <w:sz w:val="18"/>
+          <w:szCs w:val="18"/>
+        </w:rPr>
+        <w:t xml:space="preserve">branch]   </w:t>
+      </w:r>
+      <w:proofErr w:type="gramEnd"/>
+      <w:r>
+        <w:rPr>
+          <w:rFonts w:ascii="Lucida Console" w:hAnsi="Lucida Console" w:cs="Lucida Console"/>
+          <w:sz w:val="18"/>
+          <w:szCs w:val="18"/>
+        </w:rPr>
+        <w:t xml:space="preserve">   master -&gt; master</w:t>
+      </w:r>
+    </w:p>
+    <w:p>
+      <w:pPr>
+        <w:autoSpaceDE w:val="0"/>
+        <w:autoSpaceDN w:val="0"/>
+        <w:adjustRightInd w:val="0"/>
+        <w:spacing w:after="0" w:line="240" w:lineRule="auto"/>
+        <w:rPr>
+          <w:rFonts w:ascii="Lucida Console" w:hAnsi="Lucida Console" w:cs="Lucida Console"/>
+          <w:sz w:val="18"/>
+          <w:szCs w:val="18"/>
+        </w:rPr>
+      </w:pPr>
+      <w:r>
+        <w:rPr>
+          <w:rFonts w:ascii="Lucida Console" w:hAnsi="Lucida Console" w:cs="Lucida Console"/>
+          <w:sz w:val="18"/>
+          <w:szCs w:val="18"/>
+        </w:rPr>
+        <w:t>branch 'master' set up to track 'origin/master'.</w:t>
+      </w:r>
+    </w:p>
+    <w:p>
+      <w:pPr>
+        <w:autoSpaceDE w:val="0"/>
+        <w:autoSpaceDN w:val="0"/>
+        <w:adjustRightInd w:val="0"/>
+        <w:spacing w:after="0" w:line="240" w:lineRule="auto"/>
+        <w:rPr>
+          <w:rFonts w:ascii="Lucida Console" w:hAnsi="Lucida Console" w:cs="Lucida Console"/>
+          <w:sz w:val="18"/>
+          <w:szCs w:val="18"/>
+        </w:rPr>
+      </w:pPr>
+    </w:p>
+    <w:p>
+      <w:pPr>
+        <w:autoSpaceDE w:val="0"/>
+        <w:autoSpaceDN w:val="0"/>
+        <w:adjustRightInd w:val="0"/>
+        <w:spacing w:after="0" w:line="240" w:lineRule="auto"/>
+        <w:rPr>
+          <w:rFonts w:ascii="Lucida Console" w:hAnsi="Lucida Console" w:cs="Lucida Console"/>
+          <w:sz w:val="18"/>
+          <w:szCs w:val="18"/>
+        </w:rPr>
+      </w:pPr>
+    </w:p>
+    <w:p>
+      <w:pPr>
+        <w:rPr>
+          <w:sz w:val="28"/>
+          <w:szCs w:val="28"/>
+        </w:rPr>
+      </w:pPr>
+    </w:p>
+    <w:p>
+      <w:pPr>
+        <w:rPr>
+          <w:sz w:val="28"/>
+          <w:szCs w:val="28"/>
+        </w:rPr>
+      </w:pPr>
+    </w:p>
+    <w:p>
+      <w:pPr>
+        <w:rPr>
+          <w:sz w:val="28"/>
+          <w:szCs w:val="28"/>
+        </w:rPr>
+      </w:pPr>
     </w:p>
     <w:p>
       <w:pPr>
@@ -679,6 +2129,17 @@
       <w:shd w:val="clear" w:color="auto" w:fill="E1DFDD"/>
     </w:rPr>
   </w:style>
+  <w:style w:type="paragraph" w:styleId="ListParagraph">
+    <w:name w:val="List Paragraph"/>
+    <w:basedOn w:val="Normal"/>
+    <w:uiPriority w:val="34"/>
+    <w:qFormat/>
+    <w:rsid w:val="00AC139F"/>
+    <w:pPr>
+      <w:ind w:left="720"/>
+      <w:contextualSpacing/>
+    </w:pPr>
+  </w:style>
 </w:styles>
 </file>
 

</xml_diff>